<commit_message>
Minuta 6, reporte técnico
</commit_message>
<xml_diff>
--- a/Documentación/Minutas/MINUTA DE REUNIÓN(Quinta Reunión).docx
+++ b/Documentación/Minutas/MINUTA DE REUNIÓN(Quinta Reunión).docx
@@ -165,7 +165,18 @@
                 <w:szCs w:val="24"/>
                 <w:lang w:val="es-MX"/>
               </w:rPr>
-              <w:t>30/10/2018</w:t>
+              <w:t>24</w:t>
+            </w:r>
+            <w:bookmarkStart w:id="0" w:name="_GoBack"/>
+            <w:bookmarkEnd w:id="0"/>
+            <w:r>
+              <w:rPr>
+                <w:rFonts w:ascii="Arial" w:hAnsi="Arial" w:cs="Arial"/>
+                <w:sz w:val="24"/>
+                <w:szCs w:val="24"/>
+                <w:lang w:val="es-MX"/>
+              </w:rPr>
+              <w:t>/10/2018</w:t>
             </w:r>
           </w:p>
         </w:tc>
@@ -2279,8 +2290,6 @@
               </w:rPr>
               <w:t>Hacer las correcciones necesarias en los requerimientos</w:t>
             </w:r>
-            <w:bookmarkStart w:id="0" w:name="_GoBack"/>
-            <w:bookmarkEnd w:id="0"/>
           </w:p>
         </w:tc>
       </w:tr>

</xml_diff>